<commit_message>
rdir 1.1.0 Simplifiy names; Better processing of constant globs, and folders . and ..
</commit_message>
<xml_diff>
--- a/RUtils/Rdir/Rdir command design.docx
+++ b/RUtils/Rdir/Rdir command design.docx
@@ -4,29 +4,25 @@
   <w:body>
     <w:p>
       <w:pPr>
-        <w:rPr>
-          <w:b/>
-          <w:bCs/>
-        </w:rPr>
+        <w:pStyle w:val="Title"/>
       </w:pPr>
       <w:proofErr w:type="spellStart"/>
       <w:r>
-        <w:rPr>
-          <w:b/>
-          <w:bCs/>
-        </w:rPr>
         <w:t>Rdir</w:t>
       </w:r>
       <w:proofErr w:type="spellEnd"/>
       <w:r>
-        <w:rPr>
-          <w:b/>
-          <w:bCs/>
-        </w:rPr>
         <w:t xml:space="preserve"> command design</w:t>
       </w:r>
     </w:p>
-    <w:p/>
+    <w:p>
+      <w:pPr>
+        <w:pStyle w:val="Heading1"/>
+      </w:pPr>
+      <w:r>
+        <w:t>General &amp; Options</w:t>
+      </w:r>
+    </w:p>
     <w:p>
       <w:r>
         <w:t xml:space="preserve">Objective: </w:t>
@@ -240,86 +236,1056 @@
         <w:t>source files for easy maintenance, and potential sharing.</w:t>
       </w:r>
     </w:p>
+    <w:p>
+      <w:proofErr w:type="spellStart"/>
+      <w:r>
+        <w:t>ToDo</w:t>
+      </w:r>
+      <w:proofErr w:type="spellEnd"/>
+      <w:r>
+        <w:t xml:space="preserve">: </w:t>
+      </w:r>
+      <w:proofErr w:type="spellStart"/>
+      <w:r>
+        <w:t>rdir</w:t>
+      </w:r>
+      <w:proofErr w:type="spellEnd"/>
+      <w:r>
+        <w:t xml:space="preserve"> with an invalid </w:t>
+      </w:r>
+      <w:proofErr w:type="spellStart"/>
+      <w:r>
+        <w:t>globbing</w:t>
+      </w:r>
+      <w:proofErr w:type="spellEnd"/>
+      <w:r>
+        <w:t xml:space="preserve">, or simple inexistent path (constant </w:t>
+      </w:r>
+      <w:proofErr w:type="spellStart"/>
+      <w:r>
+        <w:t>globbing</w:t>
+      </w:r>
+      <w:proofErr w:type="spellEnd"/>
+      <w:r>
+        <w:t xml:space="preserve">) should show "file not found" or an error message. If the </w:t>
+      </w:r>
+      <w:proofErr w:type="spellStart"/>
+      <w:r>
+        <w:t>globbing</w:t>
+      </w:r>
+      <w:proofErr w:type="spellEnd"/>
+      <w:r>
+        <w:t xml:space="preserve"> is not constant, but returns no file, the message should be "no match found"</w:t>
+      </w:r>
+    </w:p>
+    <w:p>
+      <w:pPr>
+        <w:pStyle w:val="Heading1"/>
+      </w:pPr>
+      <w:r>
+        <w:t xml:space="preserve">Information </w:t>
+      </w:r>
+      <w:r>
+        <w:t>Blocks</w:t>
+      </w:r>
+    </w:p>
+    <w:p>
+      <w:pPr>
+        <w:pStyle w:val="Heading2"/>
+      </w:pPr>
+      <w:r>
+        <w:t>Names</w:t>
+      </w:r>
+    </w:p>
+    <w:p>
+      <w:pPr>
+        <w:rPr>
+          <w:strike/>
+        </w:rPr>
+      </w:pPr>
+      <w:r>
+        <w:t>Name</w:t>
+      </w:r>
+      <w:r>
+        <w:t>s</w:t>
+      </w:r>
+      <w:r>
+        <w:t xml:space="preserve">: </w:t>
+      </w:r>
+      <w:r>
+        <w:t>Name</w:t>
+      </w:r>
+      <w:r>
+        <w:t xml:space="preserve"> and</w:t>
+      </w:r>
+      <w:r>
+        <w:t xml:space="preserve"> </w:t>
+      </w:r>
+      <w:r>
+        <w:t>f</w:t>
+      </w:r>
+      <w:r>
+        <w:t xml:space="preserve">ull path. </w:t>
+      </w:r>
+      <w:r>
+        <w:t>Unicode invisible or special chars should be detailed as {NAME}</w:t>
+      </w:r>
+      <w:r>
+        <w:t>, to be specified more in detail.</w:t>
+      </w:r>
+      <w:r>
+        <w:br/>
+      </w:r>
+      <w:r>
+        <w:rPr>
+          <w:strike/>
+        </w:rPr>
+        <w:t xml:space="preserve">Maybe information on </w:t>
+      </w:r>
+      <w:r>
+        <w:rPr>
+          <w:strike/>
+        </w:rPr>
+        <w:t xml:space="preserve">volume and </w:t>
+      </w:r>
+      <w:r>
+        <w:rPr>
+          <w:strike/>
+        </w:rPr>
+        <w:t>filesystem typ</w:t>
+      </w:r>
+      <w:r>
+        <w:rPr>
+          <w:strike/>
+        </w:rPr>
+        <w:t>e</w:t>
+      </w:r>
+      <w:r>
+        <w:rPr>
+          <w:strike/>
+        </w:rPr>
+        <w:t>.</w:t>
+      </w:r>
+      <w:r>
+        <w:rPr>
+          <w:strike/>
+        </w:rPr>
+        <w:t xml:space="preserve"> </w:t>
+      </w:r>
+    </w:p>
+    <w:p>
+      <w:pPr>
+        <w:spacing w:after="0" w:line="240" w:lineRule="auto"/>
+        <w:rPr>
+          <w:rFonts w:ascii="Iosevka" w:hAnsi="Iosevka" w:cs="Iosevka"/>
+        </w:rPr>
+      </w:pPr>
+      <w:r>
+        <w:rPr>
+          <w:rFonts w:ascii="Iosevka" w:hAnsi="Iosevka" w:cs="Iosevka"/>
+        </w:rPr>
+        <w:t>C:\Users\Pierr</w:t>
+      </w:r>
+      <w:r>
+        <w:rPr>
+          <w:rFonts w:ascii="Iosevka" w:hAnsi="Iosevka" w:cs="Iosevka"/>
+        </w:rPr>
+        <w:t>&gt;</w:t>
+      </w:r>
+      <w:r>
+        <w:rPr>
+          <w:rFonts w:ascii="Iosevka" w:hAnsi="Iosevka" w:cs="Iosevka"/>
+        </w:rPr>
+        <w:t xml:space="preserve"> </w:t>
+      </w:r>
+      <w:proofErr w:type="spellStart"/>
+      <w:r>
+        <w:rPr>
+          <w:rFonts w:ascii="Iosevka" w:hAnsi="Iosevka" w:cs="Iosevka"/>
+        </w:rPr>
+        <w:t>rdir</w:t>
+      </w:r>
+      <w:proofErr w:type="spellEnd"/>
+      <w:r>
+        <w:rPr>
+          <w:rFonts w:ascii="Iosevka" w:hAnsi="Iosevka" w:cs="Iosevka"/>
+        </w:rPr>
+        <w:t xml:space="preserve"> "d:MusicOD\Sauve </w:t>
+      </w:r>
+      <w:proofErr w:type="spellStart"/>
+      <w:r>
+        <w:rPr>
+          <w:rFonts w:ascii="Iosevka" w:hAnsi="Iosevka" w:cs="Iosevka"/>
+        </w:rPr>
+        <w:t>MusicOD</w:t>
+      </w:r>
+      <w:proofErr w:type="spellEnd"/>
+      <w:r>
+        <w:rPr>
+          <w:rFonts w:ascii="Iosevka" w:hAnsi="Iosevka" w:cs="Iosevka"/>
+        </w:rPr>
+        <w:t xml:space="preserve"> vers pihole_nas-Sonos.bat"</w:t>
+      </w:r>
+    </w:p>
+    <w:p>
+      <w:pPr>
+        <w:spacing w:after="0" w:line="240" w:lineRule="auto"/>
+        <w:rPr>
+          <w:rFonts w:ascii="Iosevka" w:hAnsi="Iosevka" w:cs="Iosevka"/>
+        </w:rPr>
+      </w:pPr>
+      <w:r>
+        <w:rPr>
+          <w:rFonts w:ascii="Iosevka" w:hAnsi="Iosevka" w:cs="Iosevka"/>
+        </w:rPr>
+        <w:t xml:space="preserve">Path:           d:MusicOD\Sauve </w:t>
+      </w:r>
+      <w:proofErr w:type="spellStart"/>
+      <w:r>
+        <w:rPr>
+          <w:rFonts w:ascii="Iosevka" w:hAnsi="Iosevka" w:cs="Iosevka"/>
+        </w:rPr>
+        <w:t>MusicOD</w:t>
+      </w:r>
+      <w:proofErr w:type="spellEnd"/>
+      <w:r>
+        <w:rPr>
+          <w:rFonts w:ascii="Iosevka" w:hAnsi="Iosevka" w:cs="Iosevka"/>
+        </w:rPr>
+        <w:t xml:space="preserve"> vers pihole_nas-Sonos.bat  [File]</w:t>
+      </w:r>
+    </w:p>
+    <w:p>
+      <w:pPr>
+        <w:spacing w:after="0" w:line="240" w:lineRule="auto"/>
+        <w:rPr>
+          <w:rFonts w:ascii="Iosevka" w:hAnsi="Iosevka" w:cs="Iosevka"/>
+        </w:rPr>
+      </w:pPr>
+      <w:r>
+        <w:rPr>
+          <w:rFonts w:ascii="Iosevka" w:hAnsi="Iosevka" w:cs="Iosevka"/>
+        </w:rPr>
+        <w:t xml:space="preserve">File name:      Sauve </w:t>
+      </w:r>
+      <w:proofErr w:type="spellStart"/>
+      <w:r>
+        <w:rPr>
+          <w:rFonts w:ascii="Iosevka" w:hAnsi="Iosevka" w:cs="Iosevka"/>
+        </w:rPr>
+        <w:t>MusicOD</w:t>
+      </w:r>
+      <w:proofErr w:type="spellEnd"/>
+      <w:r>
+        <w:rPr>
+          <w:rFonts w:ascii="Iosevka" w:hAnsi="Iosevka" w:cs="Iosevka"/>
+        </w:rPr>
+        <w:t xml:space="preserve"> vers pihole_nas-Sonos.bat</w:t>
+      </w:r>
+    </w:p>
+    <w:p>
+      <w:pPr>
+        <w:spacing w:after="0" w:line="240" w:lineRule="auto"/>
+        <w:rPr>
+          <w:rFonts w:ascii="Iosevka" w:hAnsi="Iosevka" w:cs="Iosevka"/>
+        </w:rPr>
+      </w:pPr>
+      <w:r>
+        <w:rPr>
+          <w:rFonts w:ascii="Iosevka" w:hAnsi="Iosevka" w:cs="Iosevka"/>
+        </w:rPr>
+        <w:t>Parent:         d:MusicOD</w:t>
+      </w:r>
+    </w:p>
+    <w:p>
+      <w:pPr>
+        <w:spacing w:after="0" w:line="240" w:lineRule="auto"/>
+        <w:rPr>
+          <w:rFonts w:ascii="Iosevka" w:hAnsi="Iosevka" w:cs="Iosevka"/>
+        </w:rPr>
+      </w:pPr>
+      <w:r>
+        <w:rPr>
+          <w:rFonts w:ascii="Iosevka" w:hAnsi="Iosevka" w:cs="Iosevka"/>
+        </w:rPr>
+        <w:t xml:space="preserve">Canonical path: D:\Pierre\OneDrive\MusicOD\Sauve </w:t>
+      </w:r>
+      <w:proofErr w:type="spellStart"/>
+      <w:r>
+        <w:rPr>
+          <w:rFonts w:ascii="Iosevka" w:hAnsi="Iosevka" w:cs="Iosevka"/>
+        </w:rPr>
+        <w:t>MusicOD</w:t>
+      </w:r>
+      <w:proofErr w:type="spellEnd"/>
+      <w:r>
+        <w:rPr>
+          <w:rFonts w:ascii="Iosevka" w:hAnsi="Iosevka" w:cs="Iosevka"/>
+        </w:rPr>
+        <w:t xml:space="preserve"> vers pihole_nas-Sonos.bat</w:t>
+      </w:r>
+    </w:p>
+    <w:p>
+      <w:pPr>
+        <w:spacing w:after="0" w:line="240" w:lineRule="auto"/>
+        <w:rPr>
+          <w:rFonts w:ascii="Iosevka" w:hAnsi="Iosevka" w:cs="Iosevka"/>
+        </w:rPr>
+      </w:pPr>
+      <w:r>
+        <w:rPr>
+          <w:rFonts w:ascii="Iosevka" w:hAnsi="Iosevka" w:cs="Iosevka"/>
+        </w:rPr>
+        <w:t>File type:      Windows Batch File</w:t>
+      </w:r>
+    </w:p>
     <w:p/>
     <w:p>
       <w:r>
-        <w:t xml:space="preserve">Information </w:t>
-      </w:r>
-      <w:r>
-        <w:t>Blocks:</w:t>
-      </w:r>
-    </w:p>
-    <w:p>
-      <w:r>
-        <w:t>Name</w:t>
-      </w:r>
-      <w:r>
-        <w:t>s</w:t>
-      </w:r>
-      <w:r>
-        <w:t xml:space="preserve">: </w:t>
-      </w:r>
-      <w:r>
-        <w:t>Name</w:t>
-      </w:r>
-      <w:r>
-        <w:t xml:space="preserve"> and</w:t>
+        <w:t>More details of names:</w:t>
+      </w:r>
+    </w:p>
+    <w:p>
+      <w:r>
+        <w:t xml:space="preserve">Path is always the unmodified path returned by </w:t>
+      </w:r>
+      <w:proofErr w:type="spellStart"/>
+      <w:r>
+        <w:t>globbing</w:t>
+      </w:r>
+      <w:proofErr w:type="spellEnd"/>
+      <w:r>
+        <w:t xml:space="preserve"> exploration, can be relative, absolute, local or network… No processing of special characters</w:t>
+      </w:r>
+    </w:p>
+    <w:p>
+      <w:r>
+        <w:t>File</w:t>
       </w:r>
       <w:r>
         <w:t xml:space="preserve"> </w:t>
       </w:r>
       <w:r>
-        <w:t>f</w:t>
-      </w:r>
-      <w:r>
-        <w:t xml:space="preserve">ull path. </w:t>
-      </w:r>
-      <w:r>
-        <w:t>Unicode invisible or special chars should be detailed as {NAME}</w:t>
-      </w:r>
-      <w:r>
-        <w:t>, to be specified more in detail.</w:t>
-      </w:r>
-      <w:r>
-        <w:br/>
-      </w:r>
-      <w:r>
-        <w:t xml:space="preserve">Maybe information on </w:t>
-      </w:r>
-      <w:r>
-        <w:t xml:space="preserve">volume and </w:t>
-      </w:r>
-      <w:r>
-        <w:t>filesystem typ</w:t>
-      </w:r>
-      <w:r>
-        <w:t>e</w:t>
+        <w:t>name: Only for files and file links, if the path is more than a file, then show filename part with special characters visible</w:t>
+      </w:r>
+    </w:p>
+    <w:p>
+      <w:r>
+        <w:t>Parent: If path contains a Parent folder or a parent drive</w:t>
+      </w:r>
+      <w:r>
+        <w:t xml:space="preserve"> or a network path</w:t>
+      </w:r>
+      <w:r>
+        <w:t xml:space="preserve">, then show it with special characters visible. </w:t>
+      </w:r>
+    </w:p>
+    <w:p>
+      <w:r>
+        <w:t>Canonical path: Full version of path, only shown if it's different than Path</w:t>
+      </w:r>
+    </w:p>
+    <w:p/>
+    <w:p>
+      <w:r>
+        <w:t>Examples</w:t>
+      </w:r>
+    </w:p>
+    <w:p>
+      <w:pPr>
+        <w:tabs>
+          <w:tab w:val="left" w:pos="1276"/>
+        </w:tabs>
+        <w:spacing w:after="0"/>
+      </w:pPr>
+      <w:r>
+        <w:t>Path:</w:t>
+      </w:r>
+      <w:r>
+        <w:tab/>
+        <w:t>C:\temp\f1.bat</w:t>
+      </w:r>
+      <w:r>
+        <w:t xml:space="preserve">  [File]</w:t>
+      </w:r>
+    </w:p>
+    <w:p>
+      <w:pPr>
+        <w:tabs>
+          <w:tab w:val="left" w:pos="1276"/>
+        </w:tabs>
+        <w:spacing w:after="0"/>
+      </w:pPr>
+      <w:r>
+        <w:t>File name:</w:t>
+      </w:r>
+      <w:r>
+        <w:tab/>
+        <w:t>f1</w:t>
+      </w:r>
+      <w:r>
+        <w:t>.bat</w:t>
+      </w:r>
+    </w:p>
+    <w:p>
+      <w:pPr>
+        <w:tabs>
+          <w:tab w:val="left" w:pos="1276"/>
+        </w:tabs>
+        <w:spacing w:after="0"/>
+      </w:pPr>
+      <w:r>
+        <w:t>Parent:</w:t>
+      </w:r>
+      <w:r>
+        <w:tab/>
+        <w:t>C:\Temp</w:t>
+      </w:r>
+    </w:p>
+    <w:p>
+      <w:pPr>
+        <w:tabs>
+          <w:tab w:val="left" w:pos="1276"/>
+        </w:tabs>
+        <w:spacing w:after="0"/>
+      </w:pPr>
+      <w:r>
+        <w:t>Canonical:</w:t>
+      </w:r>
+      <w:r>
+        <w:tab/>
+        <w:t>(identical to path, not displayed)</w:t>
+      </w:r>
+    </w:p>
+    <w:p>
+      <w:pPr>
+        <w:tabs>
+          <w:tab w:val="left" w:pos="1276"/>
+        </w:tabs>
+        <w:spacing w:after="0"/>
+      </w:pPr>
+    </w:p>
+    <w:p>
+      <w:pPr>
+        <w:tabs>
+          <w:tab w:val="left" w:pos="1276"/>
+        </w:tabs>
+        <w:spacing w:after="0"/>
+      </w:pPr>
+      <w:r>
+        <w:t>Path:</w:t>
+      </w:r>
+      <w:r>
+        <w:tab/>
+        <w:t>f1.bat</w:t>
+      </w:r>
+      <w:r>
+        <w:t xml:space="preserve">  [File]</w:t>
+      </w:r>
+    </w:p>
+    <w:p>
+      <w:pPr>
+        <w:tabs>
+          <w:tab w:val="left" w:pos="1276"/>
+        </w:tabs>
+        <w:spacing w:after="0"/>
+      </w:pPr>
+      <w:r>
+        <w:t>File name:</w:t>
+      </w:r>
+      <w:r>
+        <w:tab/>
+      </w:r>
+      <w:r>
+        <w:t>(identical to Path, not displayed)</w:t>
+      </w:r>
+    </w:p>
+    <w:p>
+      <w:pPr>
+        <w:tabs>
+          <w:tab w:val="left" w:pos="1276"/>
+        </w:tabs>
+        <w:spacing w:after="0"/>
+      </w:pPr>
+      <w:r>
+        <w:t>Parent:</w:t>
+      </w:r>
+      <w:r>
+        <w:tab/>
+      </w:r>
+      <w:r>
+        <w:t>(empty, not displayed)</w:t>
+      </w:r>
+    </w:p>
+    <w:p>
+      <w:pPr>
+        <w:tabs>
+          <w:tab w:val="left" w:pos="1276"/>
+        </w:tabs>
+        <w:spacing w:after="0"/>
+      </w:pPr>
+      <w:r>
+        <w:t>Canonical:</w:t>
+      </w:r>
+      <w:r>
+        <w:tab/>
+        <w:t>C</w:t>
+      </w:r>
+      <w:r>
+        <w:t>:\Pierre\</w:t>
+      </w:r>
+      <w:r>
+        <w:t>f1</w:t>
+      </w:r>
+      <w:r>
+        <w:t>.bat</w:t>
+      </w:r>
+    </w:p>
+    <w:p>
+      <w:pPr>
+        <w:tabs>
+          <w:tab w:val="left" w:pos="1276"/>
+        </w:tabs>
+        <w:spacing w:after="0"/>
+      </w:pPr>
+    </w:p>
+    <w:p>
+      <w:pPr>
+        <w:tabs>
+          <w:tab w:val="left" w:pos="1276"/>
+        </w:tabs>
+        <w:spacing w:after="0"/>
+      </w:pPr>
+      <w:r>
+        <w:t>Path:</w:t>
+      </w:r>
+      <w:r>
+        <w:tab/>
+      </w:r>
+      <w:r>
+        <w:t xml:space="preserve">d:MusicOD\Sauve </w:t>
+      </w:r>
+      <w:proofErr w:type="spellStart"/>
+      <w:r>
+        <w:t>MusicOD</w:t>
+      </w:r>
+      <w:proofErr w:type="spellEnd"/>
+      <w:r>
+        <w:t xml:space="preserve"> vers pihole_nas-Sonos.bat  [File]</w:t>
+      </w:r>
+    </w:p>
+    <w:p>
+      <w:pPr>
+        <w:tabs>
+          <w:tab w:val="left" w:pos="1276"/>
+        </w:tabs>
+        <w:spacing w:after="0"/>
+      </w:pPr>
+      <w:r>
+        <w:t>File name:</w:t>
+      </w:r>
+      <w:r>
+        <w:tab/>
+      </w:r>
+      <w:r>
+        <w:t xml:space="preserve">Sauve </w:t>
+      </w:r>
+      <w:proofErr w:type="spellStart"/>
+      <w:r>
+        <w:t>MusicOD</w:t>
+      </w:r>
+      <w:proofErr w:type="spellEnd"/>
+      <w:r>
+        <w:t xml:space="preserve"> vers pihole_nas-Sonos.bat</w:t>
+      </w:r>
+    </w:p>
+    <w:p>
+      <w:pPr>
+        <w:tabs>
+          <w:tab w:val="left" w:pos="1276"/>
+        </w:tabs>
+        <w:spacing w:after="0"/>
+      </w:pPr>
+      <w:r>
+        <w:t>Parent:</w:t>
+      </w:r>
+      <w:r>
+        <w:tab/>
+      </w:r>
+      <w:r>
+        <w:t>d:MusicOD\</w:t>
+      </w:r>
+    </w:p>
+    <w:p>
+      <w:pPr>
+        <w:tabs>
+          <w:tab w:val="left" w:pos="1276"/>
+        </w:tabs>
+        <w:spacing w:after="0"/>
+      </w:pPr>
+      <w:r>
+        <w:t>Canonical:</w:t>
+      </w:r>
+      <w:r>
+        <w:tab/>
+      </w:r>
+      <w:r>
+        <w:t xml:space="preserve">D:\Pierre\OneDrive\MusicOD\Sauve </w:t>
+      </w:r>
+      <w:proofErr w:type="spellStart"/>
+      <w:r>
+        <w:t>MusicOD</w:t>
+      </w:r>
+      <w:proofErr w:type="spellEnd"/>
+      <w:r>
+        <w:t xml:space="preserve"> vers pihole_nas-Sonos.bat</w:t>
+      </w:r>
+    </w:p>
+    <w:p>
+      <w:pPr>
+        <w:tabs>
+          <w:tab w:val="left" w:pos="1276"/>
+        </w:tabs>
+        <w:spacing w:after="0"/>
+      </w:pPr>
+    </w:p>
+    <w:p>
+      <w:pPr>
+        <w:tabs>
+          <w:tab w:val="left" w:pos="1276"/>
+        </w:tabs>
+        <w:spacing w:after="0"/>
+      </w:pPr>
+      <w:r>
+        <w:t>Path:</w:t>
+      </w:r>
+      <w:r>
+        <w:tab/>
+      </w:r>
+      <w:r>
+        <w:t>C:\Temp</w:t>
+      </w:r>
+      <w:r>
+        <w:t xml:space="preserve">  [</w:t>
+      </w:r>
+      <w:r>
+        <w:t>Directory</w:t>
+      </w:r>
+      <w:r>
+        <w:t>]</w:t>
+      </w:r>
+    </w:p>
+    <w:p>
+      <w:pPr>
+        <w:tabs>
+          <w:tab w:val="left" w:pos="1276"/>
+        </w:tabs>
+        <w:spacing w:after="0"/>
+      </w:pPr>
+      <w:r>
+        <w:t>File name:</w:t>
+      </w:r>
+      <w:r>
+        <w:tab/>
+        <w:t>(</w:t>
+      </w:r>
+      <w:r>
+        <w:t>not displayed for a directory</w:t>
+      </w:r>
+      <w:r>
+        <w:t>)</w:t>
+      </w:r>
+    </w:p>
+    <w:p>
+      <w:pPr>
+        <w:tabs>
+          <w:tab w:val="left" w:pos="1276"/>
+        </w:tabs>
+        <w:spacing w:after="0"/>
+      </w:pPr>
+      <w:r>
+        <w:t>Parent:</w:t>
+      </w:r>
+      <w:r>
+        <w:tab/>
+      </w:r>
+      <w:r>
+        <w:t>C:\</w:t>
+      </w:r>
+    </w:p>
+    <w:p>
+      <w:pPr>
+        <w:tabs>
+          <w:tab w:val="left" w:pos="1276"/>
+        </w:tabs>
+        <w:spacing w:after="0"/>
+      </w:pPr>
+      <w:r>
+        <w:t>Canonical:</w:t>
+      </w:r>
+      <w:r>
+        <w:tab/>
+        <w:t>(identical to path, not displayed)</w:t>
+      </w:r>
+    </w:p>
+    <w:p>
+      <w:pPr>
+        <w:tabs>
+          <w:tab w:val="left" w:pos="1276"/>
+        </w:tabs>
+        <w:spacing w:after="0"/>
+      </w:pPr>
+    </w:p>
+    <w:p>
+      <w:pPr>
+        <w:tabs>
+          <w:tab w:val="left" w:pos="1276"/>
+        </w:tabs>
+        <w:spacing w:after="0"/>
+      </w:pPr>
+      <w:r>
+        <w:t>Path:</w:t>
+      </w:r>
+      <w:r>
+        <w:tab/>
+        <w:t>C:Temp</w:t>
+      </w:r>
+      <w:r>
+        <w:t xml:space="preserve">  [</w:t>
+      </w:r>
+      <w:r>
+        <w:t>Directory</w:t>
+      </w:r>
+      <w:r>
+        <w:t>]</w:t>
+      </w:r>
+    </w:p>
+    <w:p>
+      <w:pPr>
+        <w:tabs>
+          <w:tab w:val="left" w:pos="1276"/>
+        </w:tabs>
+        <w:spacing w:after="0"/>
+      </w:pPr>
+      <w:r>
+        <w:t>File name:</w:t>
+      </w:r>
+      <w:r>
+        <w:tab/>
+        <w:t>(not displayed for a directory)</w:t>
+      </w:r>
+    </w:p>
+    <w:p>
+      <w:pPr>
+        <w:tabs>
+          <w:tab w:val="left" w:pos="1276"/>
+        </w:tabs>
+        <w:spacing w:after="0"/>
+      </w:pPr>
+      <w:r>
+        <w:t>Parent:</w:t>
+      </w:r>
+      <w:r>
+        <w:tab/>
+        <w:t>C:</w:t>
+      </w:r>
+    </w:p>
+    <w:p>
+      <w:pPr>
+        <w:tabs>
+          <w:tab w:val="left" w:pos="1276"/>
+        </w:tabs>
+        <w:spacing w:after="0"/>
+      </w:pPr>
+      <w:r>
+        <w:t>Canonical:</w:t>
+      </w:r>
+      <w:r>
+        <w:tab/>
+      </w:r>
+      <w:r>
+        <w:t>C:\Temp</w:t>
+      </w:r>
+    </w:p>
+    <w:p>
+      <w:pPr>
+        <w:tabs>
+          <w:tab w:val="left" w:pos="1276"/>
+        </w:tabs>
+        <w:spacing w:after="0"/>
+      </w:pPr>
+    </w:p>
+    <w:p>
+      <w:pPr>
+        <w:tabs>
+          <w:tab w:val="left" w:pos="1276"/>
+        </w:tabs>
+        <w:spacing w:after="0"/>
+      </w:pPr>
+      <w:r>
+        <w:t>Path:</w:t>
+      </w:r>
+      <w:r>
+        <w:tab/>
       </w:r>
       <w:r>
         <w:t>.</w:t>
       </w:r>
       <w:r>
-        <w:t xml:space="preserve"> </w:t>
-      </w:r>
-    </w:p>
-    <w:p>
-      <w:r>
-        <w:t>Type: Similar information that is displayed in Windows File Explorer properties dialo</w:t>
+        <w:t xml:space="preserve">  [</w:t>
+      </w:r>
+      <w:r>
+        <w:t>Directory</w:t>
+      </w:r>
+      <w:r>
+        <w:t>]</w:t>
+      </w:r>
+    </w:p>
+    <w:p>
+      <w:pPr>
+        <w:tabs>
+          <w:tab w:val="left" w:pos="1276"/>
+        </w:tabs>
+        <w:spacing w:after="0"/>
+      </w:pPr>
+      <w:r>
+        <w:t>File name:</w:t>
+      </w:r>
+      <w:r>
+        <w:tab/>
+        <w:t>(not displayed for a directory)</w:t>
+      </w:r>
+    </w:p>
+    <w:p>
+      <w:pPr>
+        <w:tabs>
+          <w:tab w:val="left" w:pos="1276"/>
+        </w:tabs>
+        <w:spacing w:after="0"/>
+      </w:pPr>
+      <w:r>
+        <w:t>Parent:</w:t>
+      </w:r>
+      <w:r>
+        <w:tab/>
+        <w:t>(empty, not displayed)</w:t>
+      </w:r>
+    </w:p>
+    <w:p>
+      <w:pPr>
+        <w:tabs>
+          <w:tab w:val="left" w:pos="1276"/>
+        </w:tabs>
+        <w:spacing w:after="0"/>
+      </w:pPr>
+      <w:r>
+        <w:t>Canonical:</w:t>
+      </w:r>
+      <w:r>
+        <w:tab/>
+        <w:t>C:\</w:t>
+      </w:r>
+      <w:r>
+        <w:t>Develomment\GitHub</w:t>
+      </w:r>
+    </w:p>
+    <w:p>
+      <w:pPr>
+        <w:tabs>
+          <w:tab w:val="left" w:pos="1276"/>
+        </w:tabs>
+        <w:spacing w:after="0"/>
+      </w:pPr>
+    </w:p>
+    <w:p>
+      <w:pPr>
+        <w:tabs>
+          <w:tab w:val="left" w:pos="1276"/>
+        </w:tabs>
+        <w:spacing w:after="0"/>
+      </w:pPr>
+      <w:r>
+        <w:t>Path:</w:t>
+      </w:r>
+      <w:r>
+        <w:tab/>
+      </w:r>
+      <w:r>
+        <w:t>.</w:t>
+      </w:r>
+      <w:r>
+        <w:t>.</w:t>
+      </w:r>
+      <w:r>
+        <w:t xml:space="preserve">  [</w:t>
+      </w:r>
+      <w:r>
+        <w:t>Directory</w:t>
+      </w:r>
+      <w:r>
+        <w:t>]</w:t>
+      </w:r>
+    </w:p>
+    <w:p>
+      <w:pPr>
+        <w:tabs>
+          <w:tab w:val="left" w:pos="1276"/>
+        </w:tabs>
+        <w:spacing w:after="0"/>
+      </w:pPr>
+      <w:r>
+        <w:t>File name:</w:t>
+      </w:r>
+      <w:r>
+        <w:tab/>
+        <w:t>(not displayed for a directory)</w:t>
+      </w:r>
+    </w:p>
+    <w:p>
+      <w:pPr>
+        <w:tabs>
+          <w:tab w:val="left" w:pos="1276"/>
+        </w:tabs>
+        <w:spacing w:after="0"/>
+      </w:pPr>
+      <w:r>
+        <w:t>Parent:</w:t>
+      </w:r>
+      <w:r>
+        <w:tab/>
+        <w:t>(empty, not displayed)</w:t>
+      </w:r>
+    </w:p>
+    <w:p>
+      <w:pPr>
+        <w:tabs>
+          <w:tab w:val="left" w:pos="1276"/>
+        </w:tabs>
+        <w:spacing w:after="0"/>
+      </w:pPr>
+      <w:r>
+        <w:t>Canonical:</w:t>
+      </w:r>
+      <w:r>
+        <w:tab/>
+        <w:t>C:\Develomment</w:t>
+      </w:r>
+    </w:p>
+    <w:p>
+      <w:pPr>
+        <w:tabs>
+          <w:tab w:val="left" w:pos="1276"/>
+        </w:tabs>
+        <w:spacing w:after="0"/>
+      </w:pPr>
+    </w:p>
+    <w:p>
+      <w:pPr>
+        <w:tabs>
+          <w:tab w:val="left" w:pos="1276"/>
+        </w:tabs>
+        <w:spacing w:after="0"/>
+      </w:pPr>
+      <w:r>
+        <w:t>Path:</w:t>
+      </w:r>
+      <w:r>
+        <w:tab/>
+      </w:r>
+      <w:r>
+        <w:t>… [Inexistent]</w:t>
+      </w:r>
+    </w:p>
+    <w:p>
+      <w:pPr>
+        <w:tabs>
+          <w:tab w:val="left" w:pos="1276"/>
+        </w:tabs>
+        <w:spacing w:after="0"/>
+      </w:pPr>
+      <w:r>
+        <w:lastRenderedPageBreak/>
+        <w:t>File name:</w:t>
+      </w:r>
+      <w:r>
+        <w:tab/>
+        <w:t xml:space="preserve">(not displayed </w:t>
+      </w:r>
+      <w:r>
+        <w:t>for inexistent entry</w:t>
+      </w:r>
+      <w:r>
+        <w:t>)</w:t>
+      </w:r>
+    </w:p>
+    <w:p>
+      <w:pPr>
+        <w:tabs>
+          <w:tab w:val="left" w:pos="1276"/>
+        </w:tabs>
+        <w:spacing w:after="0"/>
+      </w:pPr>
+      <w:r>
+        <w:t>Parent:</w:t>
+      </w:r>
+      <w:r>
+        <w:tab/>
+        <w:t>(not displayed for inexistent entry)</w:t>
+      </w:r>
+    </w:p>
+    <w:p>
+      <w:pPr>
+        <w:tabs>
+          <w:tab w:val="left" w:pos="1276"/>
+        </w:tabs>
+        <w:spacing w:after="0"/>
+      </w:pPr>
+      <w:r>
+        <w:t>Canonical:</w:t>
+      </w:r>
+      <w:r>
+        <w:tab/>
+        <w:t>(not displayed for inexistent entry)</w:t>
+      </w:r>
+    </w:p>
+    <w:p>
+      <w:pPr>
+        <w:tabs>
+          <w:tab w:val="left" w:pos="1276"/>
+        </w:tabs>
+        <w:spacing w:after="0"/>
+      </w:pPr>
+    </w:p>
+    <w:p>
+      <w:pPr>
+        <w:pStyle w:val="Heading2"/>
+      </w:pPr>
+      <w:r>
+        <w:t>Type</w:t>
+      </w:r>
+    </w:p>
+    <w:p>
+      <w:r>
+        <w:t>Similar information that is displayed in Windows File Explorer properties dialo</w:t>
       </w:r>
       <w:r>
         <w:t>g. For .docx files it should mention "Microsoft Word Document (.docx)", Opens with "Word".</w:t>
       </w:r>
     </w:p>
     <w:p>
+      <w:pPr>
+        <w:pStyle w:val="Heading2"/>
+      </w:pPr>
       <w:r>
         <w:t>Size</w:t>
       </w:r>
-      <w:r>
-        <w:t>:</w:t>
-      </w:r>
-      <w:r>
-        <w:br/>
-        <w:t>- For files,</w:t>
+    </w:p>
+    <w:p>
+      <w:r>
+        <w:t>-</w:t>
+      </w:r>
+      <w:r>
+        <w:t xml:space="preserve"> For files,</w:t>
       </w:r>
       <w:r>
         <w:t xml:space="preserve"> bytes count</w:t>
@@ -364,9 +1330,63 @@
       </w:r>
     </w:p>
     <w:p>
+      <w:pPr>
+        <w:pStyle w:val="Heading2"/>
+      </w:pPr>
       <w:r>
         <w:t>Dates</w:t>
       </w:r>
+    </w:p>
+    <w:p>
+      <w:r>
+        <w:t>C</w:t>
+      </w:r>
+      <w:r>
+        <w:t xml:space="preserve">reation, last modification, </w:t>
+      </w:r>
+      <w:r>
+        <w:t>last access</w:t>
+      </w:r>
+      <w:r>
+        <w:t>…</w:t>
+      </w:r>
+      <w:r>
+        <w:t xml:space="preserve"> Note that last access date should be included only if </w:t>
+      </w:r>
+      <w:r>
+        <w:t xml:space="preserve">this command does not update </w:t>
+      </w:r>
+      <w:r>
+        <w:t>it</w:t>
+      </w:r>
+      <w:r>
+        <w:t>.</w:t>
+      </w:r>
+      <w:r>
+        <w:t xml:space="preserve"> Date should be formatted </w:t>
+      </w:r>
+      <w:r>
+        <w:t>according to current user locale</w:t>
+      </w:r>
+    </w:p>
+    <w:p>
+      <w:pPr>
+        <w:pStyle w:val="Heading2"/>
+      </w:pPr>
+      <w:r>
+        <w:t>Attributes</w:t>
+      </w:r>
+    </w:p>
+    <w:p>
+      <w:r>
+        <w:t xml:space="preserve">Standard </w:t>
+      </w:r>
+      <w:r>
+        <w:t xml:space="preserve">Windows </w:t>
+      </w:r>
+      <w:r>
+        <w:t>attributes</w:t>
+      </w:r>
       <w:r>
         <w:t>:</w:t>
       </w:r>
@@ -374,118 +1394,71 @@
         <w:t xml:space="preserve"> </w:t>
       </w:r>
       <w:r>
-        <w:t>C</w:t>
-      </w:r>
-      <w:r>
-        <w:t xml:space="preserve">reation, last modification, </w:t>
-      </w:r>
-      <w:r>
-        <w:t>last access</w:t>
+        <w:t>A</w:t>
+      </w:r>
+      <w:r>
+        <w:t>rchive, Read only, Hidden, System</w:t>
+      </w:r>
+    </w:p>
+    <w:p>
+      <w:pPr>
+        <w:rPr>
+          <w:lang w:val="fr-FR"/>
+        </w:rPr>
+      </w:pPr>
+      <w:r>
+        <w:t xml:space="preserve">Extended </w:t>
+      </w:r>
+      <w:r>
+        <w:t xml:space="preserve">NTFS </w:t>
+      </w:r>
+      <w:r>
+        <w:t>attributes</w:t>
+      </w:r>
+      <w:r>
+        <w:t xml:space="preserve">: </w:t>
+      </w:r>
+      <w:r>
+        <w:t xml:space="preserve">Stub </w:t>
+      </w:r>
+      <w:r>
+        <w:t>(</w:t>
+      </w:r>
+      <w:r>
+        <w:rPr>
+          <w:lang w:val="fr-FR"/>
+        </w:rPr>
+        <w:t>FILE_ATTRIBUTE_RECALL_ON_DATA_ACCESS</w:t>
+      </w:r>
+      <w:r>
+        <w:t xml:space="preserve">), encrypted, </w:t>
+      </w:r>
+      <w:r>
+        <w:t xml:space="preserve">sparse file, </w:t>
       </w:r>
       <w:r>
         <w:t>…</w:t>
       </w:r>
       <w:r>
-        <w:t xml:space="preserve"> Note that last access date should be included only if </w:t>
-      </w:r>
-      <w:r>
-        <w:t xml:space="preserve">this command does not update </w:t>
-      </w:r>
-      <w:r>
-        <w:t>it</w:t>
+        <w:t xml:space="preserve"> and possibly extra information for some </w:t>
+      </w:r>
+      <w:r>
+        <w:t>attributes (for instance, for compressed files, the uncompressed file size and the actual file size)</w:t>
       </w:r>
       <w:r>
         <w:t>.</w:t>
       </w:r>
-      <w:r>
-        <w:t xml:space="preserve"> Date should be formatted </w:t>
-      </w:r>
-      <w:r>
-        <w:t>according to current user locale</w:t>
-      </w:r>
-    </w:p>
-    <w:p>
-      <w:r>
-        <w:t xml:space="preserve">Standard </w:t>
-      </w:r>
-      <w:r>
-        <w:t xml:space="preserve">Windows </w:t>
-      </w:r>
-      <w:r>
-        <w:t>attributes</w:t>
-      </w:r>
-      <w:r>
-        <w:t>:</w:t>
-      </w:r>
-      <w:r>
-        <w:t xml:space="preserve"> </w:t>
-      </w:r>
-      <w:r>
-        <w:t>A</w:t>
-      </w:r>
-      <w:r>
-        <w:t>rchive, Read only, Hidden, System</w:t>
-      </w:r>
-    </w:p>
-    <w:p>
-      <w:pPr>
-        <w:rPr>
-          <w:lang w:val="fr-FR"/>
-        </w:rPr>
-      </w:pPr>
-      <w:r>
-        <w:lastRenderedPageBreak/>
-        <w:t xml:space="preserve">Extended </w:t>
-      </w:r>
-      <w:r>
-        <w:t xml:space="preserve">NTFS </w:t>
-      </w:r>
-      <w:r>
-        <w:t>attributes</w:t>
-      </w:r>
-      <w:r>
-        <w:t xml:space="preserve">: </w:t>
-      </w:r>
-      <w:r>
-        <w:t xml:space="preserve">Stub </w:t>
-      </w:r>
-      <w:r>
-        <w:t>(</w:t>
-      </w:r>
-      <w:r>
-        <w:rPr>
-          <w:lang w:val="fr-FR"/>
-        </w:rPr>
-        <w:t>FILE_ATTRIBUTE_RECALL_ON_DATA_ACCESS</w:t>
-      </w:r>
-      <w:r>
-        <w:t xml:space="preserve">), encrypted, </w:t>
-      </w:r>
-      <w:r>
-        <w:t xml:space="preserve">sparse file, </w:t>
-      </w:r>
-      <w:r>
-        <w:t>…</w:t>
-      </w:r>
-      <w:r>
-        <w:t xml:space="preserve"> and possibly extra information for some </w:t>
-      </w:r>
-      <w:r>
-        <w:t>attributes (for instance, for compressed files, the uncompressed file size and the actual file size)</w:t>
-      </w:r>
-      <w:r>
-        <w:t>.</w:t>
-      </w:r>
-    </w:p>
-    <w:p>
+    </w:p>
+    <w:p>
+      <w:pPr>
+        <w:pStyle w:val="Heading2"/>
+      </w:pPr>
       <w:r>
         <w:t>Reparse points</w:t>
       </w:r>
-      <w:r>
-        <w:t>:</w:t>
-      </w:r>
-      <w:r>
-        <w:br/>
+    </w:p>
+    <w:p>
+      <w:r>
         <w:t>-</w:t>
       </w:r>
       <w:r>
@@ -582,63 +1555,101 @@
       </w:r>
     </w:p>
     <w:p>
+      <w:pPr>
+        <w:pStyle w:val="Heading2"/>
+      </w:pPr>
       <w:r>
         <w:t>Hard links</w:t>
       </w:r>
-      <w:r>
-        <w:t xml:space="preserve">: Show info </w:t>
+    </w:p>
+    <w:p>
+      <w:r>
+        <w:t xml:space="preserve">Show info </w:t>
       </w:r>
       <w:r>
         <w:t>when hard link count&gt;1</w:t>
       </w:r>
     </w:p>
     <w:p>
-      <w:r>
-        <w:t xml:space="preserve">Alternate Data Streams: list, size. </w:t>
-      </w:r>
-      <w:r>
+      <w:pPr>
+        <w:pStyle w:val="Heading2"/>
+      </w:pPr>
+      <w:r>
+        <w:t>Alternate Data Streams</w:t>
+      </w:r>
+    </w:p>
+    <w:p>
+      <w:r>
+        <w:t xml:space="preserve">list, size. </w:t>
+      </w:r>
+      <w:r>
+        <w:rPr>
+          <w:strike/>
+        </w:rPr>
         <w:t xml:space="preserve">For standard ADS </w:t>
       </w:r>
       <w:r>
+        <w:rPr>
+          <w:strike/>
+        </w:rPr>
         <w:t xml:space="preserve">such as </w:t>
       </w:r>
       <w:proofErr w:type="spellStart"/>
       <w:r>
+        <w:rPr>
+          <w:strike/>
+        </w:rPr>
         <w:t>Zone.Identifier</w:t>
       </w:r>
       <w:proofErr w:type="spellEnd"/>
       <w:r>
+        <w:rPr>
+          <w:strike/>
+        </w:rPr>
         <w:t>, maybe show content</w:t>
       </w:r>
     </w:p>
     <w:p>
+      <w:pPr>
+        <w:pStyle w:val="Heading2"/>
+      </w:pPr>
       <w:r>
         <w:t>File owner</w:t>
       </w:r>
+    </w:p>
+    <w:p>
+      <w:r>
+        <w:t>SYSTEM\name</w:t>
+      </w:r>
+      <w:r>
+        <w:t xml:space="preserve"> or UUID if it can't be resolved to a valid name</w:t>
+      </w:r>
+    </w:p>
+    <w:p>
+      <w:pPr>
+        <w:pStyle w:val="Heading2"/>
+      </w:pPr>
+      <w:r>
+        <w:t>ACL</w:t>
+      </w:r>
+    </w:p>
+    <w:p>
+      <w:r>
+        <w:t>(</w:t>
+      </w:r>
+      <w:r>
+        <w:t>File security attributes</w:t>
+      </w:r>
+      <w:r>
+        <w:t xml:space="preserve"> </w:t>
+      </w:r>
+      <w:r>
+        <w:t>(ACL)</w:t>
+      </w:r>
       <w:r>
         <w:t>:</w:t>
       </w:r>
       <w:r>
-        <w:t xml:space="preserve"> SYSTEM\name</w:t>
-      </w:r>
-      <w:r>
-        <w:t xml:space="preserve"> or UUID if it can't be resolved to a valid name</w:t>
-      </w:r>
-    </w:p>
-    <w:p>
-      <w:r>
-        <w:t>File security attributes</w:t>
-      </w:r>
-      <w:r>
-        <w:t xml:space="preserve"> </w:t>
-      </w:r>
-      <w:r>
-        <w:t>(ACL)</w:t>
-      </w:r>
-      <w:r>
-        <w:t>:</w:t>
-      </w:r>
-      <w:r>
         <w:t xml:space="preserve"> similar </w:t>
       </w:r>
       <w:r>
@@ -650,6 +1661,18 @@
       <w:r>
         <w:t xml:space="preserve"> command</w:t>
       </w:r>
+      <w:r>
+        <w:t>)</w:t>
+      </w:r>
+    </w:p>
+    <w:p>
+      <w:pPr>
+        <w:pStyle w:val="Heading2"/>
+      </w:pPr>
+      <w:r>
+        <w:lastRenderedPageBreak/>
+        <w:t>Misc</w:t>
+      </w:r>
     </w:p>
     <w:p>
       <w:r>
@@ -667,14 +1690,12 @@
     </w:p>
     <w:p>
       <w:r>
-        <w:t>Misc: Offline status</w:t>
+        <w:t>Offline status</w:t>
       </w:r>
       <w:r>
         <w:t xml:space="preserve"> and other interesting properties of a file</w:t>
       </w:r>
     </w:p>
-    <w:p/>
-    <w:p/>
     <w:sectPr>
       <w:pgSz w:w="11907" w:h="16840" w:code="9"/>
       <w:pgMar w:top="1134" w:right="1134" w:bottom="1134" w:left="1134" w:header="709" w:footer="709" w:gutter="0"/>
@@ -1205,7 +2226,7 @@
   <w:style w:type="paragraph" w:default="1" w:styleId="Normal">
     <w:name w:val="Normal"/>
     <w:qFormat/>
-    <w:rsid w:val="00140546"/>
+    <w:rsid w:val="009B2E95"/>
   </w:style>
   <w:style w:type="paragraph" w:styleId="Heading1">
     <w:name w:val="heading 1"/>

</xml_diff>